<commit_message>
test new branch workflow
</commit_message>
<xml_diff>
--- a/Github基本操作.docx
+++ b/Github基本操作.docx
@@ -80,6 +80,9 @@
         <w:ind w:left="720"/>
       </w:pPr>
       <w:r>
+        <w:rPr>
+          <w:noProof/>
+        </w:rPr>
         <w:drawing>
           <wp:inline distT="0" distB="0" distL="0" distR="0" wp14:anchorId="1B35A237" wp14:editId="47EECCF5">
             <wp:extent cx="5274310" cy="3297555"/>
@@ -124,9 +127,30 @@
           <w:ilvl w:val="0"/>
           <w:numId w:val="1"/>
         </w:numPr>
-        <w:rPr>
-          <w:rFonts w:hint="eastAsia"/>
-        </w:rPr>
+      </w:pPr>
+      <w:r>
+        <w:rPr>
+          <w:rFonts w:hint="eastAsia"/>
+        </w:rPr>
+        <w:t>建立g</w:t>
+      </w:r>
+      <w:r>
+        <w:t>it</w:t>
+      </w:r>
+      <w:r>
+        <w:rPr>
+          <w:rFonts w:hint="eastAsia"/>
+        </w:rPr>
+        <w:t>远程服务授权链接。</w:t>
+      </w:r>
+    </w:p>
+    <w:p>
+      <w:pPr>
+        <w:pStyle w:val="ListParagraph"/>
+        <w:numPr>
+          <w:ilvl w:val="0"/>
+          <w:numId w:val="1"/>
+        </w:numPr>
       </w:pPr>
       <w:r>
         <w:rPr>
@@ -143,6 +167,29 @@
         </w:rPr>
         <w:t>访问和操作权限。</w:t>
       </w:r>
+    </w:p>
+    <w:p>
+      <w:pPr>
+        <w:pStyle w:val="Heading1"/>
+      </w:pPr>
+      <w:r>
+        <w:rPr>
+          <w:rFonts w:hint="eastAsia"/>
+        </w:rPr>
+        <w:t>创建B</w:t>
+      </w:r>
+      <w:r>
+        <w:t>ranch</w:t>
+      </w:r>
+    </w:p>
+    <w:p/>
+    <w:p>
+      <w:pPr>
+        <w:pStyle w:val="ListParagraph"/>
+        <w:rPr>
+          <w:rFonts w:hint="eastAsia"/>
+        </w:rPr>
+      </w:pPr>
     </w:p>
     <w:p>
       <w:pPr>
@@ -680,6 +727,7 @@
   <w:style w:type="character" w:default="1" w:styleId="DefaultParagraphFont">
     <w:name w:val="Default Paragraph Font"/>
     <w:uiPriority w:val="1"/>
+    <w:semiHidden/>
     <w:unhideWhenUsed/>
   </w:style>
   <w:style w:type="table" w:default="1" w:styleId="TableNormal">

</xml_diff>